<commit_message>
Tree passed three tests
</commit_message>
<xml_diff>
--- a/Additional reading material/Explanation for Wet 1.docx
+++ b/Additional reading material/Explanation for Wet 1.docx
@@ -5220,14 +5220,14 @@
         <w:gridCol w:w="483"/>
         <w:gridCol w:w="350"/>
         <w:gridCol w:w="350"/>
-        <w:gridCol w:w="460"/>
+        <w:gridCol w:w="371"/>
         <w:gridCol w:w="460"/>
         <w:gridCol w:w="483"/>
         <w:gridCol w:w="350"/>
         <w:gridCol w:w="350"/>
         <w:gridCol w:w="350"/>
         <w:gridCol w:w="483"/>
-        <w:gridCol w:w="705"/>
+        <w:gridCol w:w="794"/>
       </w:tblGrid>
       <w:tr>
         <w:tc>
@@ -5467,7 +5467,6 @@
                 <w:bCs/>
                 <w:sz w:val="24"/>
                 <w:szCs w:val="24"/>
-                <w:highlight w:val="yellow"/>
                 <w:u w:val="single"/>
                 <w:rtl/>
               </w:rPr>
@@ -5479,7 +5478,6 @@
                 <w:bCs/>
                 <w:sz w:val="24"/>
                 <w:szCs w:val="24"/>
-                <w:highlight w:val="yellow"/>
                 <w:u w:val="single"/>
                 <w:rtl/>
               </w:rPr>
@@ -6139,7 +6137,6 @@
               <w:rPr>
                 <w:sz w:val="24"/>
                 <w:szCs w:val="24"/>
-                <w:highlight w:val="yellow"/>
                 <w:rtl/>
               </w:rPr>
             </w:pPr>
@@ -6147,7 +6144,6 @@
               <w:rPr>
                 <w:sz w:val="24"/>
                 <w:szCs w:val="24"/>
-                <w:highlight w:val="yellow"/>
               </w:rPr>
               <w:t>1</w:t>
             </w:r>
@@ -6324,7 +6320,7 @@
                 <w:sz w:val="24"/>
                 <w:szCs w:val="24"/>
               </w:rPr>
-              <w:t>23</w:t>
+              <w:t>3</w:t>
             </w:r>
           </w:p>
         </w:tc>
@@ -14346,7 +14342,6 @@
         <w:rPr>
           <w:sz w:val="24"/>
           <w:szCs w:val="24"/>
-          <w:rtl/>
         </w:rPr>
       </w:pPr>
       <w:proofErr w:type="spellStart"/>
@@ -14433,6 +14428,35 @@
         <w:t>calculateAusterityStrength</w:t>
       </w:r>
       <w:proofErr w:type="spellEnd"/>
+    </w:p>
+    <w:p>
+      <w:pPr>
+        <w:spacing w:line="360" w:lineRule="auto"/>
+        <w:rPr>
+          <w:rFonts w:ascii="CambriaMath" w:eastAsiaTheme="minorEastAsia" w:hAnsi="CambriaMath"/>
+          <w:sz w:val="24"/>
+          <w:szCs w:val="24"/>
+        </w:rPr>
+      </w:pPr>
+      <w:r>
+        <w:rPr>
+          <w:rFonts w:ascii="CambriaMath" w:eastAsiaTheme="minorEastAsia" w:hAnsi="CambriaMath"/>
+          <w:sz w:val="24"/>
+          <w:szCs w:val="24"/>
+        </w:rPr>
+        <w:lastRenderedPageBreak/>
+        <w:tab/>
+      </w:r>
+    </w:p>
+    <w:p>
+      <w:pPr>
+        <w:spacing w:line="360" w:lineRule="auto"/>
+        <w:rPr>
+          <w:rFonts w:ascii="CambriaMath" w:eastAsiaTheme="minorEastAsia" w:hAnsi="CambriaMath"/>
+          <w:sz w:val="26"/>
+          <w:szCs w:val="28"/>
+        </w:rPr>
+      </w:pPr>
     </w:p>
     <w:sectPr>
       <w:pgSz w:w="12240" w:h="15840"/>
@@ -15618,6 +15642,7 @@
   <w:style w:type="paragraph" w:default="1" w:styleId="Normal">
     <w:name w:val="Normal"/>
     <w:qFormat/>
+    <w:rsid w:val="0059005F"/>
   </w:style>
   <w:style w:type="character" w:default="1" w:styleId="DefaultParagraphFont">
     <w:name w:val="Default Paragraph Font"/>

</xml_diff>